<commit_message>
Stopping at "32. Quiz: Understanding Selection"
</commit_message>
<xml_diff>
--- a/Udacity-Intro-To-Computer-Science/Lesson 1 - How to Get Started - Notes.docx
+++ b/Udacity-Intro-To-Computer-Science/Lesson 1 - How to Get Started - Notes.docx
@@ -480,9 +480,593 @@
     <w:p>
       <w:pPr>
         <w:pStyle w:val="ListParagraph"/>
-      </w:pPr>
+        <w:numPr>
+          <w:ilvl w:val="0"/>
+          <w:numId w:val="2"/>
+        </w:numPr>
+      </w:pPr>
+      <w:r>
+        <w:t>Processors</w:t>
+      </w:r>
+    </w:p>
+    <w:p>
+      <w:pPr>
+        <w:pStyle w:val="ListParagraph"/>
+      </w:pPr>
+      <w:r>
+        <w:t>They need to be small enough for light to travel through them to make a cycle.</w:t>
+      </w:r>
+    </w:p>
+    <w:p>
+      <w:pPr>
+        <w:pStyle w:val="ListParagraph"/>
+        <w:numPr>
+          <w:ilvl w:val="0"/>
+          <w:numId w:val="2"/>
+        </w:numPr>
+      </w:pPr>
+      <w:r>
+        <w:t>Grace Hopper</w:t>
+      </w:r>
+    </w:p>
+    <w:p>
+      <w:pPr>
+        <w:pStyle w:val="ListParagraph"/>
+      </w:pPr>
+      <w:r>
+        <w:t>Wrote COBOL. Compiler does all the work at once, and then runs the program. Opposed to an interpreter like Python, does the work at the same time as running it.</w:t>
+      </w:r>
+    </w:p>
+    <w:p>
+      <w:pPr>
+        <w:pStyle w:val="ListParagraph"/>
+        <w:numPr>
+          <w:ilvl w:val="0"/>
+          <w:numId w:val="2"/>
+        </w:numPr>
+      </w:pPr>
+      <w:r>
+        <w:t>Variables</w:t>
+      </w:r>
+    </w:p>
+    <w:p>
+      <w:pPr>
+        <w:pStyle w:val="ListParagraph"/>
+      </w:pPr>
+      <w:r>
+        <w:t>Assignment Statement:</w:t>
+      </w:r>
+    </w:p>
+    <w:p>
+      <w:pPr>
+        <w:pStyle w:val="ListParagraph"/>
+      </w:pPr>
+      <w:r>
+        <w:tab/>
+        <w:t>Name = Expression</w:t>
+      </w:r>
+    </w:p>
+    <w:p>
+      <w:pPr>
+        <w:pStyle w:val="ListParagraph"/>
+      </w:pPr>
+      <w:r>
+        <w:tab/>
+        <w:t>speed_of_light = 299792485  # meters per second</w:t>
+      </w:r>
+    </w:p>
+    <w:p>
+      <w:pPr>
+        <w:pStyle w:val="ListParagraph"/>
+      </w:pPr>
+      <w:r>
+        <w:tab/>
+        <w:t>billionth = 1.0 / 1000000000</w:t>
+      </w:r>
+    </w:p>
+    <w:p>
+      <w:pPr>
+        <w:pStyle w:val="ListParagraph"/>
+      </w:pPr>
+      <w:r>
+        <w:lastRenderedPageBreak/>
+        <w:t>nanostick = speed_of_light * billionth * 100</w:t>
+      </w:r>
+    </w:p>
+    <w:p>
+      <w:pPr>
+        <w:pStyle w:val="ListParagraph"/>
+        <w:numPr>
+          <w:ilvl w:val="0"/>
+          <w:numId w:val="2"/>
+        </w:numPr>
+      </w:pPr>
+      <w:r>
+        <w:t>Quiz: Variable Quiz</w:t>
+      </w:r>
+    </w:p>
+    <w:p>
+      <w:pPr>
+        <w:pStyle w:val="ListParagraph"/>
+      </w:pPr>
+      <w:r>
+        <w:t>print(speed_of_light / cycles_per_second)  # 0.1110342437037037 meters per processor cycle</w:t>
+      </w:r>
+    </w:p>
+    <w:p>
+      <w:pPr>
+        <w:pStyle w:val="ListParagraph"/>
+        <w:numPr>
+          <w:ilvl w:val="0"/>
+          <w:numId w:val="2"/>
+        </w:numPr>
+      </w:pPr>
+      <w:r>
+        <w:t>Variables Can Vary</w:t>
+      </w:r>
+    </w:p>
+    <w:p>
+      <w:pPr>
+        <w:pStyle w:val="ListParagraph"/>
+      </w:pPr>
+      <w:r>
+        <w:t>Can reassign the same variable to a new value.</w:t>
+      </w:r>
+    </w:p>
+    <w:p>
+      <w:pPr>
+        <w:pStyle w:val="ListParagraph"/>
+      </w:pPr>
+      <w:r>
+        <w:t>= means assignment, think of it like an arrow</w:t>
+      </w:r>
+    </w:p>
+    <w:p>
+      <w:pPr>
+        <w:pStyle w:val="ListParagraph"/>
+        <w:numPr>
+          <w:ilvl w:val="0"/>
+          <w:numId w:val="2"/>
+        </w:numPr>
+      </w:pPr>
+      <w:r>
+        <w:t>Quiz: Varying Variables Quiz 1</w:t>
+      </w:r>
+    </w:p>
+    <w:p>
+      <w:pPr>
+        <w:pStyle w:val="ListParagraph"/>
+      </w:pPr>
+      <w:r>
+        <w:t>hours = 20</w:t>
+      </w:r>
+    </w:p>
+    <w:p>
+      <w:pPr>
+        <w:pStyle w:val="ListParagraph"/>
+        <w:numPr>
+          <w:ilvl w:val="0"/>
+          <w:numId w:val="2"/>
+        </w:numPr>
+      </w:pPr>
+      <w:r>
+        <w:t>Quiz: Varying Variables Quiz 2</w:t>
+      </w:r>
+    </w:p>
+    <w:p>
+      <w:pPr>
+        <w:pStyle w:val="ListParagraph"/>
+      </w:pPr>
+      <w:r>
+        <w:t>Great job! You recognized that we never assign a value to minutes, so there's no way we can use minutes to assign a value to seconds. Thus, we see an error.</w:t>
+      </w:r>
+    </w:p>
+    <w:p>
+      <w:pPr>
+        <w:pStyle w:val="ListParagraph"/>
+        <w:numPr>
+          <w:ilvl w:val="0"/>
+          <w:numId w:val="2"/>
+        </w:numPr>
+      </w:pPr>
+      <w:r>
+        <w:t>Quiz: Spirit Age</w:t>
+      </w:r>
+    </w:p>
+    <w:p>
+      <w:pPr>
+        <w:pStyle w:val="ListParagraph"/>
+      </w:pPr>
+      <w:r>
+        <w:t>print(age * days_in_a_year)  # 10220 days roughly</w:t>
+      </w:r>
+    </w:p>
+    <w:p>
+      <w:pPr>
+        <w:pStyle w:val="ListParagraph"/>
+        <w:numPr>
+          <w:ilvl w:val="0"/>
+          <w:numId w:val="2"/>
+        </w:numPr>
+      </w:pPr>
+      <w:r>
+        <w:t>Strings</w:t>
+      </w:r>
+    </w:p>
+    <w:p>
+      <w:pPr>
+        <w:pStyle w:val="ListParagraph"/>
+      </w:pPr>
+      <w:r>
+        <w:t>print ‘Hello’</w:t>
+      </w:r>
+    </w:p>
+    <w:p>
+      <w:pPr>
+        <w:pStyle w:val="ListParagraph"/>
+      </w:pPr>
+      <w:r>
+        <w:t xml:space="preserve">print </w:t>
+      </w:r>
+      <w:r>
+        <w:t>“</w:t>
+      </w:r>
+      <w:r>
+        <w:t>Hello</w:t>
+      </w:r>
+      <w:r>
+        <w:t>”</w:t>
+      </w:r>
+    </w:p>
+    <w:p>
+      <w:pPr>
+        <w:pStyle w:val="ListParagraph"/>
+      </w:pPr>
+      <w:r>
+        <w:t>hello = Howdy</w:t>
+      </w:r>
+    </w:p>
+    <w:p>
+      <w:pPr>
+        <w:pStyle w:val="ListParagraph"/>
+      </w:pPr>
+      <w:r>
+        <w:t>print hello  # prints “Howdy”</w:t>
+      </w:r>
+    </w:p>
+    <w:p>
+      <w:pPr>
+        <w:pStyle w:val="ListParagraph"/>
+        <w:numPr>
+          <w:ilvl w:val="0"/>
+          <w:numId w:val="2"/>
+        </w:numPr>
+      </w:pPr>
+      <w:r>
+        <w:t>Quiz: Valid Strings</w:t>
+      </w:r>
+    </w:p>
+    <w:p>
+      <w:pPr>
+        <w:pStyle w:val="ListParagraph"/>
+      </w:pPr>
+      <w:r>
+        <w:t>“Ada”</w:t>
+      </w:r>
+    </w:p>
+    <w:p>
+      <w:pPr>
+        <w:pStyle w:val="ListParagraph"/>
+      </w:pPr>
+      <w:r>
+        <w:t>‘ ”Ada’</w:t>
+      </w:r>
+    </w:p>
+    <w:p>
+      <w:pPr>
+        <w:pStyle w:val="ListParagraph"/>
+        <w:numPr>
+          <w:ilvl w:val="0"/>
+          <w:numId w:val="2"/>
+        </w:numPr>
+      </w:pPr>
+      <w:r>
+        <w:lastRenderedPageBreak/>
+        <w:t>Ada</w:t>
+      </w:r>
+    </w:p>
+    <w:p>
+      <w:pPr>
+        <w:pStyle w:val="ListParagraph"/>
+      </w:pPr>
+      <w:r>
+        <w:t>Augusta Ada King, Countess of Lovelace</w:t>
+      </w:r>
+    </w:p>
+    <w:p>
+      <w:pPr>
+        <w:pStyle w:val="ListParagraph"/>
+      </w:pPr>
+      <w:r>
+        <w:t>Arguably the first computer programmer.</w:t>
+      </w:r>
+    </w:p>
+    <w:p>
+      <w:pPr>
+        <w:pStyle w:val="ListParagraph"/>
+        <w:numPr>
+          <w:ilvl w:val="0"/>
+          <w:numId w:val="2"/>
+        </w:numPr>
+      </w:pPr>
+      <w:r>
+        <w:t>Quiz: Hello!!!</w:t>
+      </w:r>
+    </w:p>
+    <w:p>
+      <w:pPr>
+        <w:pStyle w:val="ListParagraph"/>
+      </w:pPr>
+      <w:r>
+        <w:t>name = "Brian Mascitello"</w:t>
+      </w:r>
+    </w:p>
+    <w:p>
+      <w:pPr>
+        <w:pStyle w:val="ListParagraph"/>
+      </w:pPr>
+      <w:r>
+        <w:t>&lt;string&gt; + &lt;</w:t>
+      </w:r>
+      <w:r>
+        <w:t>string&gt;</w:t>
+      </w:r>
+      <w:r>
+        <w:t xml:space="preserve"> performs concatenation of strings.</w:t>
+      </w:r>
+    </w:p>
+    <w:p>
+      <w:pPr>
+        <w:pStyle w:val="ListParagraph"/>
+        <w:numPr>
+          <w:ilvl w:val="0"/>
+          <w:numId w:val="2"/>
+        </w:numPr>
+      </w:pPr>
+      <w:r>
+        <w:t>Strings and Numbers</w:t>
+      </w:r>
+    </w:p>
+    <w:p>
+      <w:pPr>
+        <w:pStyle w:val="ListParagraph"/>
+      </w:pPr>
+      <w:r>
+        <w:t>print ‘!’ * 12 = !!!!!!!!!!!!</w:t>
+      </w:r>
+    </w:p>
+    <w:p>
+      <w:pPr>
+        <w:pStyle w:val="ListParagraph"/>
+        <w:numPr>
+          <w:ilvl w:val="0"/>
+          <w:numId w:val="2"/>
+        </w:numPr>
+      </w:pPr>
+      <w:r>
+        <w:t>Indexing Strings</w:t>
+      </w:r>
+    </w:p>
+    <w:p>
+      <w:pPr>
+        <w:pStyle w:val="ListParagraph"/>
+      </w:pPr>
+      <w:r>
+        <w:t>‘udacity’[0] selects the zeroth character from the string, ‘u’</w:t>
+      </w:r>
+    </w:p>
+    <w:p>
+      <w:pPr>
+        <w:pStyle w:val="ListParagraph"/>
+      </w:pPr>
+      <w:r>
+        <w:t>‘udacity’[1+1] -&gt; ‘a’</w:t>
+      </w:r>
+    </w:p>
+    <w:p>
+      <w:pPr>
+        <w:pStyle w:val="ListParagraph"/>
+        <w:numPr>
+          <w:ilvl w:val="0"/>
+          <w:numId w:val="2"/>
+        </w:numPr>
+      </w:pPr>
+      <w:r>
+        <w:t>Quiz: Same Value</w:t>
+      </w:r>
+    </w:p>
+    <w:p>
+      <w:pPr>
+        <w:pStyle w:val="ListParagraph"/>
+      </w:pPr>
+      <w:r>
+        <w:t>Options 1,2,5</w:t>
+      </w:r>
+    </w:p>
+    <w:p>
+      <w:pPr>
+        <w:pStyle w:val="ListParagraph"/>
+        <w:numPr>
+          <w:ilvl w:val="0"/>
+          <w:numId w:val="2"/>
+        </w:numPr>
+      </w:pPr>
+      <w:r>
+        <w:t>Selection Sub Sequences</w:t>
+      </w:r>
+    </w:p>
+    <w:p>
+      <w:pPr>
+        <w:pStyle w:val="ListParagraph"/>
+      </w:pPr>
+      <w:r>
+        <w:t>word = ‘assume’</w:t>
+      </w:r>
+    </w:p>
+    <w:p>
+      <w:pPr>
+        <w:pStyle w:val="ListParagraph"/>
+      </w:pPr>
+      <w:r>
+        <w:t>print word[3:4]  # prints ‘u’</w:t>
+      </w:r>
+    </w:p>
+    <w:p>
+      <w:pPr>
+        <w:pStyle w:val="ListParagraph"/>
+      </w:pPr>
+      <w:r>
+        <w:t>print word[2:]  # prints ‘sume’</w:t>
+      </w:r>
+    </w:p>
+    <w:p>
+      <w:pPr>
+        <w:pStyle w:val="ListParagraph"/>
+        <w:numPr>
+          <w:ilvl w:val="0"/>
+          <w:numId w:val="2"/>
+        </w:numPr>
+      </w:pPr>
+      <w:r>
+        <w:t>Quiz: Capital Udacity</w:t>
+      </w:r>
+    </w:p>
+    <w:p>
+      <w:pPr>
+        <w:pStyle w:val="ListParagraph"/>
+      </w:pPr>
+      <w:r>
+        <w:t>print(s[1:].capitalize())</w:t>
+      </w:r>
+    </w:p>
+    <w:p>
+      <w:pPr>
+        <w:pStyle w:val="ListParagraph"/>
+      </w:pPr>
+      <w:r>
+        <w:t>though ‘U’ + s[2:] works, too.</w:t>
+      </w:r>
       <w:bookmarkStart w:id="0" w:name="_GoBack"/>
       <w:bookmarkEnd w:id="0"/>
+    </w:p>
+    <w:p>
+      <w:pPr>
+        <w:pStyle w:val="ListParagraph"/>
+        <w:numPr>
+          <w:ilvl w:val="0"/>
+          <w:numId w:val="2"/>
+        </w:numPr>
+      </w:pPr>
+      <w:r>
+        <w:t>Quiz: Understanding Selection</w:t>
+      </w:r>
+    </w:p>
+    <w:p>
+      <w:pPr>
+        <w:pStyle w:val="ListParagraph"/>
+        <w:numPr>
+          <w:ilvl w:val="0"/>
+          <w:numId w:val="2"/>
+        </w:numPr>
+      </w:pPr>
+      <w:r>
+        <w:t>Finding Strings in Strings</w:t>
+      </w:r>
+    </w:p>
+    <w:p>
+      <w:pPr>
+        <w:pStyle w:val="ListParagraph"/>
+        <w:numPr>
+          <w:ilvl w:val="0"/>
+          <w:numId w:val="2"/>
+        </w:numPr>
+      </w:pPr>
+      <w:r>
+        <w:lastRenderedPageBreak/>
+        <w:t>Quiz: Testing</w:t>
+      </w:r>
+    </w:p>
+    <w:p>
+      <w:pPr>
+        <w:pStyle w:val="ListParagraph"/>
+        <w:numPr>
+          <w:ilvl w:val="0"/>
+          <w:numId w:val="2"/>
+        </w:numPr>
+      </w:pPr>
+      <w:r>
+        <w:t>Quiz: Testing 2</w:t>
+      </w:r>
+    </w:p>
+    <w:p>
+      <w:pPr>
+        <w:pStyle w:val="ListParagraph"/>
+        <w:numPr>
+          <w:ilvl w:val="0"/>
+          <w:numId w:val="2"/>
+        </w:numPr>
+      </w:pPr>
+      <w:r>
+        <w:t>Finding with Numbers</w:t>
+      </w:r>
+    </w:p>
+    <w:p>
+      <w:pPr>
+        <w:pStyle w:val="ListParagraph"/>
+        <w:numPr>
+          <w:ilvl w:val="0"/>
+          <w:numId w:val="2"/>
+        </w:numPr>
+      </w:pPr>
+      <w:r>
+        <w:t>String Theory</w:t>
+      </w:r>
+    </w:p>
+    <w:p>
+      <w:pPr>
+        <w:pStyle w:val="ListParagraph"/>
+        <w:numPr>
+          <w:ilvl w:val="0"/>
+          <w:numId w:val="2"/>
+        </w:numPr>
+      </w:pPr>
+      <w:r>
+        <w:t>Quiz: Extracting Links</w:t>
+      </w:r>
+    </w:p>
+    <w:p>
+      <w:pPr>
+        <w:pStyle w:val="ListParagraph"/>
+        <w:numPr>
+          <w:ilvl w:val="0"/>
+          <w:numId w:val="2"/>
+        </w:numPr>
+      </w:pPr>
+      <w:r>
+        <w:t>Final Quiz</w:t>
+      </w:r>
+    </w:p>
+    <w:p>
+      <w:pPr>
+        <w:pStyle w:val="ListParagraph"/>
+        <w:numPr>
+          <w:ilvl w:val="0"/>
+          <w:numId w:val="2"/>
+        </w:numPr>
+      </w:pPr>
+      <w:r>
+        <w:t>Great Job!</w:t>
+      </w:r>
     </w:p>
     <w:sectPr>
       <w:headerReference w:type="default" r:id="rId7"/>

</xml_diff>